<commit_message>
adiciona resumo de seletores de tipo, id e class
</commit_message>
<xml_diff>
--- a/HTML-Web-Developer/Summary CSS3.docx
+++ b/HTML-Web-Developer/Summary CSS3.docx
@@ -44,12 +44,12 @@
       <w:pPr>
         <w:pStyle w:val="Heading2"/>
         <w:rPr>
-          <w:lang w:val="en-US"/>
-        </w:rPr>
-      </w:pPr>
-      <w:r>
-        <w:rPr>
-          <w:lang w:val="en-US"/>
+          <w:lang w:val="pt-BR"/>
+        </w:rPr>
+      </w:pPr>
+      <w:r>
+        <w:rPr>
+          <w:lang w:val="pt-BR"/>
         </w:rPr>
         <w:t>REGRA CSS</w:t>
       </w:r>
@@ -88,7 +88,7 @@
           <w:rFonts w:ascii="Times New Roman" w:hAnsi="Times New Roman" w:cs="Times New Roman"/>
           <w:sz w:val="24"/>
           <w:szCs w:val="24"/>
-          <w:lang w:val="pt-BR"/>
+          <w:lang w:val="en-US"/>
         </w:rPr>
       </w:pPr>
       <w:r>
@@ -98,7 +98,7 @@
           <w:bCs/>
           <w:sz w:val="24"/>
           <w:szCs w:val="24"/>
-          <w:lang w:val="pt-BR"/>
+          <w:lang w:val="en-US"/>
         </w:rPr>
         <w:t xml:space="preserve">color: </w:t>
       </w:r>
@@ -107,7 +107,7 @@
           <w:rFonts w:ascii="Times New Roman" w:hAnsi="Times New Roman" w:cs="Times New Roman"/>
           <w:sz w:val="24"/>
           <w:szCs w:val="24"/>
-          <w:lang w:val="pt-BR"/>
+          <w:lang w:val="en-US"/>
         </w:rPr>
         <w:t>blue;</w:t>
       </w:r>
@@ -118,7 +118,7 @@
           <w:rFonts w:ascii="Times New Roman" w:hAnsi="Times New Roman" w:cs="Times New Roman"/>
           <w:sz w:val="24"/>
           <w:szCs w:val="24"/>
-          <w:lang w:val="pt-BR"/>
+          <w:lang w:val="en-US"/>
         </w:rPr>
       </w:pPr>
       <w:r>
@@ -128,7 +128,7 @@
           <w:bCs/>
           <w:sz w:val="24"/>
           <w:szCs w:val="24"/>
-          <w:lang w:val="pt-BR"/>
+          <w:lang w:val="en-US"/>
         </w:rPr>
         <w:t xml:space="preserve">font-size: </w:t>
       </w:r>
@@ -137,7 +137,7 @@
           <w:rFonts w:ascii="Times New Roman" w:hAnsi="Times New Roman" w:cs="Times New Roman"/>
           <w:sz w:val="24"/>
           <w:szCs w:val="24"/>
-          <w:lang w:val="pt-BR"/>
+          <w:lang w:val="en-US"/>
         </w:rPr>
         <w:t>14px;</w:t>
       </w:r>
@@ -177,20 +177,10 @@
       <w:r>
         <w:rPr>
           <w:rFonts w:cs="Times New Roman"/>
-          <w:b/>
-          <w:bCs/>
-          <w:szCs w:val="24"/>
-          <w:lang w:val="pt-BR"/>
-        </w:rPr>
-        <w:t xml:space="preserve">seletores: </w:t>
-      </w:r>
-      <w:r>
-        <w:rPr>
-          <w:rFonts w:cs="Times New Roman"/>
-          <w:szCs w:val="24"/>
-          <w:lang w:val="pt-BR"/>
-        </w:rPr>
-        <w:t>a, p, h1, h3 (elementos HTML)</w:t>
+          <w:szCs w:val="24"/>
+          <w:lang w:val="pt-BR"/>
+        </w:rPr>
+        <w:t>uma regra CSS é formada por um seletor ou grupo de seletores e suas respectivas declarações.</w:t>
       </w:r>
     </w:p>
     <w:p>
@@ -214,7 +204,91 @@
           <w:szCs w:val="24"/>
           <w:lang w:val="pt-BR"/>
         </w:rPr>
-        <w:t xml:space="preserve">declarações: </w:t>
+        <w:t xml:space="preserve">seletores de tipo: </w:t>
+      </w:r>
+      <w:r>
+        <w:rPr>
+          <w:rFonts w:cs="Times New Roman"/>
+          <w:szCs w:val="24"/>
+          <w:lang w:val="pt-BR"/>
+        </w:rPr>
+        <w:t>os seletores são elemntos HTML.</w:t>
+      </w:r>
+    </w:p>
+    <w:p>
+      <w:pPr>
+        <w:pStyle w:val="ListParagraph"/>
+        <w:numPr>
+          <w:ilvl w:val="0"/>
+          <w:numId w:val="11"/>
+        </w:numPr>
+        <w:rPr>
+          <w:rFonts w:cs="Times New Roman"/>
+          <w:szCs w:val="24"/>
+          <w:lang w:val="pt-BR"/>
+        </w:rPr>
+      </w:pPr>
+      <w:r>
+        <w:rPr>
+          <w:rFonts w:cs="Times New Roman"/>
+          <w:b/>
+          <w:bCs/>
+          <w:szCs w:val="24"/>
+          <w:lang w:val="pt-BR"/>
+        </w:rPr>
+        <w:t xml:space="preserve">seletores: </w:t>
+      </w:r>
+      <w:r>
+        <w:rPr>
+          <w:rFonts w:cs="Times New Roman"/>
+          <w:szCs w:val="24"/>
+          <w:lang w:val="pt-BR"/>
+        </w:rPr>
+        <w:t>a, p, h1, h3 (elementos HTML)</w:t>
+      </w:r>
+    </w:p>
+    <w:p>
+      <w:pPr>
+        <w:pStyle w:val="ListParagraph"/>
+        <w:numPr>
+          <w:ilvl w:val="0"/>
+          <w:numId w:val="11"/>
+        </w:numPr>
+        <w:rPr>
+          <w:rFonts w:cs="Times New Roman"/>
+          <w:szCs w:val="24"/>
+          <w:lang w:val="pt-BR"/>
+        </w:rPr>
+      </w:pPr>
+      <w:r>
+        <w:rPr>
+          <w:rFonts w:cs="Times New Roman"/>
+          <w:b/>
+          <w:bCs/>
+          <w:szCs w:val="24"/>
+          <w:lang w:val="pt-BR"/>
+        </w:rPr>
+        <w:t>declarações</w:t>
+      </w:r>
+      <w:r>
+        <w:rPr>
+          <w:rFonts w:cs="Times New Roman"/>
+          <w:b/>
+          <w:bCs/>
+          <w:szCs w:val="24"/>
+          <w:lang w:val="pt-BR"/>
+        </w:rPr>
+        <w:t xml:space="preserve"> (dentro de um par de chaves)</w:t>
+      </w:r>
+      <w:r>
+        <w:rPr>
+          <w:rFonts w:cs="Times New Roman"/>
+          <w:b/>
+          <w:bCs/>
+          <w:szCs w:val="24"/>
+          <w:lang w:val="pt-BR"/>
+        </w:rPr>
+        <w:t xml:space="preserve">: </w:t>
       </w:r>
     </w:p>
     <w:p>
@@ -258,9 +332,19 @@
           <w:b/>
           <w:bCs/>
           <w:szCs w:val="24"/>
+          <w:lang w:val="pt-BR"/>
+        </w:rPr>
+        <w:t xml:space="preserve"> </w:t>
+      </w:r>
+      <w:r>
+        <w:rPr>
+          <w:rFonts w:cs="Times New Roman"/>
+          <w:b/>
+          <w:bCs/>
+          <w:szCs w:val="24"/>
           <w:lang w:val="en-US"/>
         </w:rPr>
-        <w:t xml:space="preserve"> color: blue; | </w:t>
+        <w:t xml:space="preserve">color: blue; | </w:t>
       </w:r>
       <w:r>
         <w:rPr>
@@ -281,6 +365,20 @@
           <w:lang w:val="en-US"/>
         </w:rPr>
         <w:t>x;</w:t>
+      </w:r>
+    </w:p>
+    <w:p>
+      <w:pPr>
+        <w:pStyle w:val="Heading2"/>
+        <w:rPr>
+          <w:lang w:val="en-US"/>
+        </w:rPr>
+      </w:pPr>
+      <w:r>
+        <w:rPr>
+          <w:lang w:val="en-US"/>
+        </w:rPr>
+        <w:t>ID x Classe</w:t>
       </w:r>
     </w:p>
     <w:p>
@@ -312,6 +410,14 @@
         </w:rPr>
         <w:t>iferentes para os mesmos tipos de elementos</w:t>
       </w:r>
+      <w:r>
+        <w:rPr>
+          <w:rFonts w:cs="Times New Roman"/>
+          <w:szCs w:val="24"/>
+          <w:lang w:val="pt-BR"/>
+        </w:rPr>
+        <w:t>.</w:t>
+      </w:r>
     </w:p>
     <w:p>
       <w:pPr>
@@ -326,6 +432,479 @@
           <w:lang w:val="pt-BR"/>
         </w:rPr>
       </w:pPr>
+      <w:r>
+        <w:rPr>
+          <w:rFonts w:cs="Times New Roman"/>
+          <w:szCs w:val="24"/>
+          <w:lang w:val="pt-BR"/>
+        </w:rPr>
+        <w:t xml:space="preserve">seletores </w:t>
+      </w:r>
+      <w:r>
+        <w:rPr>
+          <w:rFonts w:cs="Times New Roman"/>
+          <w:szCs w:val="24"/>
+          <w:lang w:val="pt-BR"/>
+        </w:rPr>
+        <w:t xml:space="preserve">de </w:t>
+      </w:r>
+      <w:r>
+        <w:rPr>
+          <w:rFonts w:cs="Times New Roman"/>
+          <w:b/>
+          <w:bCs/>
+          <w:szCs w:val="24"/>
+          <w:lang w:val="pt-BR"/>
+        </w:rPr>
+        <w:t>id e class</w:t>
+      </w:r>
+      <w:r>
+        <w:rPr>
+          <w:rFonts w:cs="Times New Roman"/>
+          <w:szCs w:val="24"/>
+          <w:lang w:val="pt-BR"/>
+        </w:rPr>
+        <w:t xml:space="preserve"> podem representar qualquer tipo de elemento</w:t>
+      </w:r>
+      <w:r>
+        <w:rPr>
+          <w:rFonts w:cs="Times New Roman"/>
+          <w:szCs w:val="24"/>
+          <w:lang w:val="pt-BR"/>
+        </w:rPr>
+        <w:t>.</w:t>
+      </w:r>
+    </w:p>
+    <w:p>
+      <w:pPr>
+        <w:pStyle w:val="ListParagraph"/>
+        <w:numPr>
+          <w:ilvl w:val="0"/>
+          <w:numId w:val="11"/>
+        </w:numPr>
+        <w:rPr>
+          <w:rFonts w:cs="Times New Roman"/>
+          <w:szCs w:val="24"/>
+          <w:lang w:val="pt-BR"/>
+        </w:rPr>
+      </w:pPr>
+      <w:r>
+        <w:rPr>
+          <w:rFonts w:cs="Times New Roman"/>
+          <w:b/>
+          <w:bCs/>
+          <w:szCs w:val="24"/>
+          <w:lang w:val="pt-BR"/>
+        </w:rPr>
+        <w:t xml:space="preserve">id: </w:t>
+      </w:r>
+      <w:r>
+        <w:rPr>
+          <w:rFonts w:cs="Times New Roman"/>
+          <w:szCs w:val="24"/>
+          <w:lang w:val="pt-BR"/>
+        </w:rPr>
+        <w:t xml:space="preserve">no HTML </w:t>
+      </w:r>
+      <w:r>
+        <w:rPr>
+          <w:rFonts w:cs="Times New Roman"/>
+          <w:szCs w:val="24"/>
+          <w:lang w:val="pt-BR"/>
+        </w:rPr>
+        <w:t xml:space="preserve">a declaração do </w:t>
+      </w:r>
+      <w:r>
+        <w:rPr>
+          <w:rFonts w:cs="Times New Roman"/>
+          <w:b/>
+          <w:bCs/>
+          <w:szCs w:val="24"/>
+          <w:lang w:val="pt-BR"/>
+        </w:rPr>
+        <w:t xml:space="preserve">id </w:t>
+      </w:r>
+      <w:r>
+        <w:rPr>
+          <w:rFonts w:cs="Times New Roman"/>
+          <w:szCs w:val="24"/>
+          <w:lang w:val="pt-BR"/>
+        </w:rPr>
+        <w:t xml:space="preserve">usa a forma </w:t>
+      </w:r>
+      <w:r>
+        <w:rPr>
+          <w:rFonts w:cs="Times New Roman"/>
+          <w:b/>
+          <w:bCs/>
+          <w:szCs w:val="24"/>
+          <w:lang w:val="pt-BR"/>
+        </w:rPr>
+        <w:t>id=”</w:t>
+      </w:r>
+      <w:r>
+        <w:rPr>
+          <w:rFonts w:cs="Times New Roman"/>
+          <w:i/>
+          <w:iCs/>
+          <w:szCs w:val="24"/>
+          <w:lang w:val="pt-BR"/>
+        </w:rPr>
+        <w:t>nome do id</w:t>
+      </w:r>
+      <w:r>
+        <w:rPr>
+          <w:rFonts w:cs="Times New Roman"/>
+          <w:b/>
+          <w:bCs/>
+          <w:szCs w:val="24"/>
+          <w:lang w:val="pt-BR"/>
+        </w:rPr>
+        <w:t xml:space="preserve">” </w:t>
+      </w:r>
+      <w:r>
+        <w:rPr>
+          <w:rFonts w:cs="Times New Roman"/>
+          <w:szCs w:val="24"/>
+          <w:lang w:val="pt-BR"/>
+        </w:rPr>
+        <w:t xml:space="preserve">e no CCS </w:t>
+      </w:r>
+      <w:r>
+        <w:rPr>
+          <w:rFonts w:cs="Times New Roman"/>
+          <w:szCs w:val="24"/>
+          <w:lang w:val="pt-BR"/>
+        </w:rPr>
+        <w:t xml:space="preserve">um </w:t>
+      </w:r>
+      <w:r>
+        <w:rPr>
+          <w:rFonts w:cs="Times New Roman"/>
+          <w:b/>
+          <w:bCs/>
+          <w:szCs w:val="24"/>
+          <w:lang w:val="pt-BR"/>
+        </w:rPr>
+        <w:t>id</w:t>
+      </w:r>
+      <w:r>
+        <w:rPr>
+          <w:rFonts w:cs="Times New Roman"/>
+          <w:szCs w:val="24"/>
+          <w:lang w:val="pt-BR"/>
+        </w:rPr>
+        <w:t xml:space="preserve"> é precedido por um hash:</w:t>
+      </w:r>
+      <w:r>
+        <w:rPr>
+          <w:rFonts w:cs="Times New Roman"/>
+          <w:szCs w:val="24"/>
+          <w:lang w:val="pt-BR"/>
+        </w:rPr>
+        <w:t xml:space="preserve"> </w:t>
+      </w:r>
+      <w:r>
+        <w:rPr>
+          <w:rFonts w:cs="Times New Roman"/>
+          <w:b/>
+          <w:bCs/>
+          <w:szCs w:val="24"/>
+          <w:lang w:val="pt-BR"/>
+        </w:rPr>
+        <w:t>#</w:t>
+      </w:r>
+      <w:r>
+        <w:rPr>
+          <w:rFonts w:cs="Times New Roman"/>
+          <w:i/>
+          <w:iCs/>
+          <w:szCs w:val="24"/>
+          <w:lang w:val="pt-BR"/>
+        </w:rPr>
+        <w:t xml:space="preserve">nome do id </w:t>
+      </w:r>
+      <w:r>
+        <w:rPr>
+          <w:rFonts w:cs="Times New Roman"/>
+          <w:b/>
+          <w:bCs/>
+          <w:szCs w:val="24"/>
+          <w:lang w:val="pt-BR"/>
+        </w:rPr>
+        <w:t>{ }</w:t>
+      </w:r>
+    </w:p>
+    <w:p>
+      <w:pPr>
+        <w:pStyle w:val="ListParagraph"/>
+        <w:numPr>
+          <w:ilvl w:val="0"/>
+          <w:numId w:val="11"/>
+        </w:numPr>
+        <w:rPr>
+          <w:rFonts w:cs="Times New Roman"/>
+          <w:szCs w:val="24"/>
+          <w:lang w:val="pt-BR"/>
+        </w:rPr>
+      </w:pPr>
+      <w:r>
+        <w:rPr>
+          <w:rFonts w:cs="Times New Roman"/>
+          <w:b/>
+          <w:bCs/>
+          <w:szCs w:val="24"/>
+          <w:lang w:val="pt-BR"/>
+        </w:rPr>
+        <w:t>class</w:t>
+      </w:r>
+      <w:r>
+        <w:rPr>
+          <w:rFonts w:cs="Times New Roman"/>
+          <w:b/>
+          <w:bCs/>
+          <w:szCs w:val="24"/>
+          <w:lang w:val="pt-BR"/>
+        </w:rPr>
+        <w:t xml:space="preserve">: </w:t>
+      </w:r>
+      <w:r>
+        <w:rPr>
+          <w:rFonts w:cs="Times New Roman"/>
+          <w:szCs w:val="24"/>
+          <w:lang w:val="pt-BR"/>
+        </w:rPr>
+        <w:t xml:space="preserve">no HTML </w:t>
+      </w:r>
+      <w:r>
+        <w:rPr>
+          <w:rFonts w:cs="Times New Roman"/>
+          <w:szCs w:val="24"/>
+          <w:lang w:val="pt-BR"/>
+        </w:rPr>
+        <w:t xml:space="preserve">a declaração da </w:t>
+      </w:r>
+      <w:r>
+        <w:rPr>
+          <w:rFonts w:cs="Times New Roman"/>
+          <w:b/>
+          <w:bCs/>
+          <w:szCs w:val="24"/>
+          <w:lang w:val="pt-BR"/>
+        </w:rPr>
+        <w:t xml:space="preserve">class </w:t>
+      </w:r>
+      <w:r>
+        <w:rPr>
+          <w:rFonts w:cs="Times New Roman"/>
+          <w:szCs w:val="24"/>
+          <w:lang w:val="pt-BR"/>
+        </w:rPr>
+        <w:t xml:space="preserve">usa a forma </w:t>
+      </w:r>
+      <w:r>
+        <w:rPr>
+          <w:rFonts w:cs="Times New Roman"/>
+          <w:b/>
+          <w:bCs/>
+          <w:szCs w:val="24"/>
+          <w:lang w:val="pt-BR"/>
+        </w:rPr>
+        <w:t>class</w:t>
+      </w:r>
+      <w:r>
+        <w:rPr>
+          <w:rFonts w:cs="Times New Roman"/>
+          <w:b/>
+          <w:bCs/>
+          <w:szCs w:val="24"/>
+          <w:lang w:val="pt-BR"/>
+        </w:rPr>
+        <w:t>=”</w:t>
+      </w:r>
+      <w:r>
+        <w:rPr>
+          <w:rFonts w:cs="Times New Roman"/>
+          <w:i/>
+          <w:iCs/>
+          <w:szCs w:val="24"/>
+          <w:lang w:val="pt-BR"/>
+        </w:rPr>
+        <w:t>nome d</w:t>
+      </w:r>
+      <w:r>
+        <w:rPr>
+          <w:rFonts w:cs="Times New Roman"/>
+          <w:i/>
+          <w:iCs/>
+          <w:szCs w:val="24"/>
+          <w:lang w:val="pt-BR"/>
+        </w:rPr>
+        <w:t>a</w:t>
+      </w:r>
+      <w:r>
+        <w:rPr>
+          <w:rFonts w:cs="Times New Roman"/>
+          <w:i/>
+          <w:iCs/>
+          <w:szCs w:val="24"/>
+          <w:lang w:val="pt-BR"/>
+        </w:rPr>
+        <w:t xml:space="preserve"> </w:t>
+      </w:r>
+      <w:r>
+        <w:rPr>
+          <w:rFonts w:cs="Times New Roman"/>
+          <w:i/>
+          <w:iCs/>
+          <w:szCs w:val="24"/>
+          <w:lang w:val="pt-BR"/>
+        </w:rPr>
+        <w:t>classe</w:t>
+      </w:r>
+      <w:r>
+        <w:rPr>
+          <w:rFonts w:cs="Times New Roman"/>
+          <w:b/>
+          <w:bCs/>
+          <w:szCs w:val="24"/>
+          <w:lang w:val="pt-BR"/>
+        </w:rPr>
+        <w:t xml:space="preserve">” </w:t>
+      </w:r>
+      <w:r>
+        <w:rPr>
+          <w:rFonts w:cs="Times New Roman"/>
+          <w:szCs w:val="24"/>
+          <w:lang w:val="pt-BR"/>
+        </w:rPr>
+        <w:t xml:space="preserve">e no CCS </w:t>
+      </w:r>
+      <w:r>
+        <w:rPr>
+          <w:rFonts w:cs="Times New Roman"/>
+          <w:szCs w:val="24"/>
+          <w:lang w:val="pt-BR"/>
+        </w:rPr>
+        <w:t xml:space="preserve">uma </w:t>
+      </w:r>
+      <w:r>
+        <w:rPr>
+          <w:rFonts w:cs="Times New Roman"/>
+          <w:b/>
+          <w:bCs/>
+          <w:szCs w:val="24"/>
+          <w:lang w:val="pt-BR"/>
+        </w:rPr>
+        <w:t xml:space="preserve">class </w:t>
+      </w:r>
+      <w:r>
+        <w:rPr>
+          <w:rFonts w:cs="Times New Roman"/>
+          <w:szCs w:val="24"/>
+          <w:lang w:val="pt-BR"/>
+        </w:rPr>
+        <w:t xml:space="preserve">é precedida por um ponto: </w:t>
+      </w:r>
+      <w:r>
+        <w:rPr>
+          <w:rFonts w:cs="Times New Roman"/>
+          <w:b/>
+          <w:bCs/>
+          <w:szCs w:val="24"/>
+          <w:lang w:val="pt-BR"/>
+        </w:rPr>
+        <w:t>.</w:t>
+      </w:r>
+      <w:r>
+        <w:rPr>
+          <w:rFonts w:cs="Times New Roman"/>
+          <w:i/>
+          <w:iCs/>
+          <w:szCs w:val="24"/>
+          <w:lang w:val="pt-BR"/>
+        </w:rPr>
+        <w:t>nome d</w:t>
+      </w:r>
+      <w:r>
+        <w:rPr>
+          <w:rFonts w:cs="Times New Roman"/>
+          <w:i/>
+          <w:iCs/>
+          <w:szCs w:val="24"/>
+          <w:lang w:val="pt-BR"/>
+        </w:rPr>
+        <w:t>a classe</w:t>
+      </w:r>
+      <w:r>
+        <w:rPr>
+          <w:rFonts w:cs="Times New Roman"/>
+          <w:i/>
+          <w:iCs/>
+          <w:szCs w:val="24"/>
+          <w:lang w:val="pt-BR"/>
+        </w:rPr>
+        <w:t xml:space="preserve"> </w:t>
+      </w:r>
+      <w:r>
+        <w:rPr>
+          <w:rFonts w:cs="Times New Roman"/>
+          <w:b/>
+          <w:bCs/>
+          <w:szCs w:val="24"/>
+          <w:lang w:val="pt-BR"/>
+        </w:rPr>
+        <w:t>{ }</w:t>
+      </w:r>
+    </w:p>
+    <w:p>
+      <w:pPr>
+        <w:pStyle w:val="ListParagraph"/>
+        <w:numPr>
+          <w:ilvl w:val="0"/>
+          <w:numId w:val="11"/>
+        </w:numPr>
+        <w:rPr>
+          <w:rFonts w:cs="Times New Roman"/>
+          <w:szCs w:val="24"/>
+          <w:lang w:val="pt-BR"/>
+        </w:rPr>
+      </w:pPr>
+      <w:r>
+        <w:rPr>
+          <w:rFonts w:cs="Times New Roman"/>
+          <w:szCs w:val="24"/>
+          <w:lang w:val="pt-BR"/>
+        </w:rPr>
+        <w:t xml:space="preserve">o </w:t>
+      </w:r>
+      <w:r>
+        <w:rPr>
+          <w:rFonts w:cs="Times New Roman"/>
+          <w:b/>
+          <w:bCs/>
+          <w:szCs w:val="24"/>
+          <w:lang w:val="pt-BR"/>
+        </w:rPr>
+        <w:t xml:space="preserve">id </w:t>
+      </w:r>
+      <w:r>
+        <w:rPr>
+          <w:rFonts w:cs="Times New Roman"/>
+          <w:szCs w:val="24"/>
+          <w:lang w:val="pt-BR"/>
+        </w:rPr>
+        <w:t>só pode ser usado uma vez na página</w:t>
+      </w:r>
+    </w:p>
+    <w:p>
+      <w:pPr>
+        <w:rPr>
+          <w:rFonts w:cs="Times New Roman"/>
+          <w:szCs w:val="24"/>
+          <w:lang w:val="pt-BR"/>
+        </w:rPr>
+      </w:pPr>
     </w:p>
     <w:p>
       <w:pPr>
@@ -347,7 +926,7 @@
           <w:rFonts w:ascii="Times New Roman" w:hAnsi="Times New Roman" w:cs="Times New Roman"/>
           <w:sz w:val="24"/>
           <w:szCs w:val="24"/>
-          <w:lang w:val="en-US"/>
+          <w:lang w:val="pt-BR"/>
         </w:rPr>
       </w:pPr>
       <w:r>
@@ -357,7 +936,7 @@
           <w:bCs/>
           <w:sz w:val="24"/>
           <w:szCs w:val="24"/>
-          <w:lang w:val="en-US"/>
+          <w:lang w:val="pt-BR"/>
         </w:rPr>
         <w:t>&lt;!DOCTYPE html&gt;</w:t>
       </w:r>
@@ -368,7 +947,7 @@
           <w:bCs/>
           <w:sz w:val="24"/>
           <w:szCs w:val="24"/>
-          <w:lang w:val="en-US"/>
+          <w:lang w:val="pt-BR"/>
         </w:rPr>
         <w:t xml:space="preserve"> </w:t>
       </w:r>
@@ -521,6 +1100,7 @@
           <w:szCs w:val="24"/>
           <w:lang w:val="en-US"/>
         </w:rPr>
+        <w:lastRenderedPageBreak/>
         <w:t xml:space="preserve">   &lt;/head&gt;</w:t>
       </w:r>
     </w:p>
@@ -718,7 +1298,6 @@
           <w:bCs/>
           <w:lang w:val="pt-BR"/>
         </w:rPr>
-        <w:lastRenderedPageBreak/>
         <w:t xml:space="preserve">&lt;meta&gt; : </w:t>
       </w:r>
       <w:r>
@@ -1119,6 +1698,7 @@
         <w:rPr>
           <w:lang w:val="pt-BR"/>
         </w:rPr>
+        <w:lastRenderedPageBreak/>
         <w:t>TEXTOS E LINKS EM HTML</w:t>
       </w:r>
     </w:p>
@@ -1438,7 +2018,6 @@
         <w:rPr>
           <w:lang w:val="pt-BR"/>
         </w:rPr>
-        <w:lastRenderedPageBreak/>
         <w:t>INSERINDO IMAGENS NO SITE</w:t>
       </w:r>
     </w:p>
@@ -2159,7 +2738,7 @@
   <w:abstractNum w:abstractNumId="4" w15:restartNumberingAfterBreak="0">
     <w:nsid w:val="61177D1F"/>
     <w:multiLevelType w:val="hybridMultilevel"/>
-    <w:tmpl w:val="7206DD12"/>
+    <w:tmpl w:val="4080BA68"/>
     <w:lvl w:ilvl="0" w:tplc="04160001">
       <w:start w:val="1"/>
       <w:numFmt w:val="bullet"/>

</xml_diff>